<commit_message>
Updated to the latest version
</commit_message>
<xml_diff>
--- a/3.Assignment/Confusion Matrix Report.docx
+++ b/3.Assignment/Confusion Matrix Report.docx
@@ -48,10 +48,68 @@
     </w:p>
     <w:p>
       <w:pPr>
-        <w:ind w:firstLine="720"/>
-      </w:pPr>
-      <w:r>
-        <w:t>Classification assignment report.</w:t>
+        <w:ind w:left="720"/>
+      </w:pPr>
+      <w:r>
+        <w:t xml:space="preserve">Client requirement is he want to predict the </w:t>
+      </w:r>
+      <w:r>
+        <w:t>chronic kidney disease</w:t>
+      </w:r>
+      <w:r>
+        <w:t xml:space="preserve"> (CKD), </w:t>
+      </w:r>
+      <w:r>
+        <w:t>Classification</w:t>
+      </w:r>
+      <w:r>
+        <w:t xml:space="preserve"> is the output, so have clear requirement it’s belongs to supervised machine learning</w:t>
+      </w:r>
+    </w:p>
+    <w:p>
+      <w:pPr>
+        <w:ind w:left="720"/>
+        <w:rPr>
+          <w:b/>
+          <w:bCs/>
+        </w:rPr>
+      </w:pPr>
+      <w:r>
+        <w:rPr>
+          <w:b/>
+          <w:bCs/>
+        </w:rPr>
+        <w:t>Three Stages</w:t>
+      </w:r>
+    </w:p>
+    <w:p>
+      <w:pPr>
+        <w:ind w:left="720"/>
+      </w:pPr>
+      <w:r>
+        <w:t xml:space="preserve">• Machine Learning- numbers </w:t>
+      </w:r>
+    </w:p>
+    <w:p>
+      <w:pPr>
+        <w:ind w:left="720"/>
+      </w:pPr>
+      <w:r>
+        <w:t xml:space="preserve">• Supervised Machine Learning – requirement is very clear </w:t>
+      </w:r>
+    </w:p>
+    <w:p>
+      <w:pPr>
+        <w:ind w:left="720"/>
+      </w:pPr>
+      <w:r>
+        <w:t xml:space="preserve">• </w:t>
+      </w:r>
+      <w:r>
+        <w:t>Classification</w:t>
+      </w:r>
+      <w:r>
+        <w:t xml:space="preserve"> – output is continuous values</w:t>
       </w:r>
     </w:p>
     <w:p>
@@ -166,6 +224,86 @@
     <w:p>
       <w:pPr>
         <w:pStyle w:val="ListParagraph"/>
+      </w:pPr>
+    </w:p>
+    <w:p>
+      <w:pPr>
+        <w:pStyle w:val="ListParagraph"/>
+      </w:pPr>
+    </w:p>
+    <w:p>
+      <w:pPr>
+        <w:pStyle w:val="ListParagraph"/>
+      </w:pPr>
+    </w:p>
+    <w:p>
+      <w:pPr>
+        <w:pStyle w:val="ListParagraph"/>
+      </w:pPr>
+    </w:p>
+    <w:p>
+      <w:pPr>
+        <w:pStyle w:val="ListParagraph"/>
+      </w:pPr>
+    </w:p>
+    <w:p>
+      <w:pPr>
+        <w:pStyle w:val="ListParagraph"/>
+      </w:pPr>
+    </w:p>
+    <w:p>
+      <w:pPr>
+        <w:pStyle w:val="ListParagraph"/>
+      </w:pPr>
+    </w:p>
+    <w:p>
+      <w:pPr>
+        <w:pStyle w:val="ListParagraph"/>
+      </w:pPr>
+    </w:p>
+    <w:p>
+      <w:pPr>
+        <w:pStyle w:val="ListParagraph"/>
+      </w:pPr>
+    </w:p>
+    <w:p>
+      <w:pPr>
+        <w:pStyle w:val="ListParagraph"/>
+      </w:pPr>
+    </w:p>
+    <w:p>
+      <w:pPr>
+        <w:pStyle w:val="ListParagraph"/>
+      </w:pPr>
+    </w:p>
+    <w:p>
+      <w:pPr>
+        <w:pStyle w:val="ListParagraph"/>
+      </w:pPr>
+    </w:p>
+    <w:p>
+      <w:pPr>
+        <w:pStyle w:val="ListParagraph"/>
+      </w:pPr>
+    </w:p>
+    <w:p>
+      <w:pPr>
+        <w:pStyle w:val="ListParagraph"/>
+      </w:pPr>
+    </w:p>
+    <w:p>
+      <w:pPr>
+        <w:pStyle w:val="ListParagraph"/>
+      </w:pPr>
+    </w:p>
+    <w:p>
+      <w:pPr>
+        <w:pStyle w:val="ListParagraph"/>
+      </w:pPr>
+    </w:p>
+    <w:p>
+      <w:pPr>
+        <w:pStyle w:val="ListParagraph"/>
         <w:numPr>
           <w:ilvl w:val="0"/>
           <w:numId w:val="1"/>
@@ -180,6 +318,7 @@
           <w:b/>
           <w:bCs/>
         </w:rPr>
+        <w:lastRenderedPageBreak/>
         <w:t>All the research values of each algorithm should be documented. (You can make tabulation or screenshot of the results.)</w:t>
       </w:r>
     </w:p>
@@ -195,13 +334,12 @@
         <w:rPr>
           <w:b/>
           <w:bCs/>
-          <w:noProof/>
         </w:rPr>
         <w:drawing>
-          <wp:inline distT="0" distB="0" distL="0" distR="0" wp14:anchorId="68D3F3DA" wp14:editId="3409BE3B">
-            <wp:extent cx="5731510" cy="3614420"/>
-            <wp:effectExtent l="0" t="0" r="2540" b="5080"/>
-            <wp:docPr id="1412887656" name="Picture 1"/>
+          <wp:inline distT="0" distB="0" distL="0" distR="0" wp14:anchorId="033DFD75" wp14:editId="185E8ED9">
+            <wp:extent cx="5731510" cy="3813810"/>
+            <wp:effectExtent l="0" t="0" r="2540" b="0"/>
+            <wp:docPr id="258034112" name="Picture 1"/>
             <wp:cNvGraphicFramePr>
               <a:graphicFrameLocks xmlns:a="http://schemas.openxmlformats.org/drawingml/2006/main" noChangeAspect="1"/>
             </wp:cNvGraphicFramePr>
@@ -209,7 +347,7 @@
               <a:graphicData uri="http://schemas.openxmlformats.org/drawingml/2006/picture">
                 <pic:pic xmlns:pic="http://schemas.openxmlformats.org/drawingml/2006/picture">
                   <pic:nvPicPr>
-                    <pic:cNvPr id="1412887656" name=""/>
+                    <pic:cNvPr id="258034112" name=""/>
                     <pic:cNvPicPr/>
                   </pic:nvPicPr>
                   <pic:blipFill>
@@ -221,7 +359,7 @@
                   <pic:spPr>
                     <a:xfrm>
                       <a:off x="0" y="0"/>
-                      <a:ext cx="5731510" cy="3614420"/>
+                      <a:ext cx="5731510" cy="3813810"/>
                     </a:xfrm>
                     <a:prstGeom prst="rect">
                       <a:avLst/>
@@ -277,43 +415,118 @@
       </w:r>
       <w:proofErr w:type="spellEnd"/>
       <w:r>
-        <w:t>” 0.99978580999062918, and accuracy is 98%</w:t>
-      </w:r>
-    </w:p>
-    <w:p>
-      <w:pPr>
-        <w:pStyle w:val="ListParagraph"/>
-      </w:pPr>
-    </w:p>
-    <w:p>
-      <w:pPr>
-        <w:pStyle w:val="ListParagraph"/>
-      </w:pPr>
-    </w:p>
-    <w:p>
-      <w:pPr>
-        <w:pStyle w:val="ListParagraph"/>
-      </w:pPr>
-    </w:p>
-    <w:p>
-      <w:pPr>
-        <w:pStyle w:val="ListParagraph"/>
-      </w:pPr>
-    </w:p>
-    <w:p>
-      <w:pPr>
-        <w:pStyle w:val="ListParagraph"/>
-        <w:rPr>
-          <w:b/>
-          <w:bCs/>
-          <w:lang w:val="en-US"/>
-        </w:rPr>
-      </w:pPr>
-      <w:r>
-        <w:rPr>
-          <w:b/>
-          <w:bCs/>
-        </w:rPr>
+        <w:t xml:space="preserve">” </w:t>
+      </w:r>
+      <w:r>
+        <w:t>1.0</w:t>
+      </w:r>
+      <w:r>
+        <w:t xml:space="preserve">, and accuracy is </w:t>
+      </w:r>
+      <w:r>
+        <w:t>100%</w:t>
+      </w:r>
+    </w:p>
+    <w:p>
+      <w:pPr>
+        <w:pStyle w:val="ListParagraph"/>
+      </w:pPr>
+    </w:p>
+    <w:p>
+      <w:pPr>
+        <w:pStyle w:val="ListParagraph"/>
+      </w:pPr>
+    </w:p>
+    <w:p>
+      <w:pPr>
+        <w:pStyle w:val="ListParagraph"/>
+      </w:pPr>
+    </w:p>
+    <w:p>
+      <w:pPr>
+        <w:pStyle w:val="ListParagraph"/>
+      </w:pPr>
+    </w:p>
+    <w:p>
+      <w:pPr>
+        <w:pStyle w:val="ListParagraph"/>
+      </w:pPr>
+    </w:p>
+    <w:p>
+      <w:pPr>
+        <w:pStyle w:val="ListParagraph"/>
+      </w:pPr>
+    </w:p>
+    <w:p>
+      <w:pPr>
+        <w:pStyle w:val="ListParagraph"/>
+      </w:pPr>
+    </w:p>
+    <w:p>
+      <w:pPr>
+        <w:pStyle w:val="ListParagraph"/>
+      </w:pPr>
+    </w:p>
+    <w:p>
+      <w:pPr>
+        <w:pStyle w:val="ListParagraph"/>
+      </w:pPr>
+    </w:p>
+    <w:p>
+      <w:pPr>
+        <w:pStyle w:val="ListParagraph"/>
+      </w:pPr>
+    </w:p>
+    <w:p>
+      <w:pPr>
+        <w:pStyle w:val="ListParagraph"/>
+      </w:pPr>
+    </w:p>
+    <w:p>
+      <w:pPr>
+        <w:pStyle w:val="ListParagraph"/>
+      </w:pPr>
+    </w:p>
+    <w:p>
+      <w:pPr>
+        <w:pStyle w:val="ListParagraph"/>
+      </w:pPr>
+    </w:p>
+    <w:p>
+      <w:pPr>
+        <w:pStyle w:val="ListParagraph"/>
+      </w:pPr>
+    </w:p>
+    <w:p>
+      <w:pPr>
+        <w:pStyle w:val="ListParagraph"/>
+      </w:pPr>
+    </w:p>
+    <w:p>
+      <w:pPr>
+        <w:pStyle w:val="ListParagraph"/>
+      </w:pPr>
+    </w:p>
+    <w:p>
+      <w:pPr>
+        <w:pStyle w:val="ListParagraph"/>
+      </w:pPr>
+    </w:p>
+    <w:p>
+      <w:pPr>
+        <w:pStyle w:val="ListParagraph"/>
+        <w:rPr>
+          <w:b/>
+          <w:bCs/>
+          <w:lang w:val="en-US"/>
+        </w:rPr>
+      </w:pPr>
+      <w:r>
+        <w:rPr>
+          <w:b/>
+          <w:bCs/>
+        </w:rPr>
+        <w:lastRenderedPageBreak/>
         <w:t>Complete report for all algorithms:</w:t>
       </w:r>
     </w:p>
@@ -331,13 +544,14 @@
         <w:rPr>
           <w:b/>
           <w:bCs/>
-          <w:noProof/>
+          <w:u w:val="single"/>
+          <w:lang w:val="en-US"/>
         </w:rPr>
         <w:drawing>
-          <wp:inline distT="0" distB="0" distL="0" distR="0" wp14:anchorId="71F5B44F" wp14:editId="7A133AAD">
-            <wp:extent cx="5731510" cy="3614420"/>
-            <wp:effectExtent l="0" t="0" r="2540" b="5080"/>
-            <wp:docPr id="1851617417" name="Picture 1"/>
+          <wp:inline distT="0" distB="0" distL="0" distR="0" wp14:anchorId="7F1E5657" wp14:editId="6E0D7D7F">
+            <wp:extent cx="5731510" cy="3813810"/>
+            <wp:effectExtent l="0" t="0" r="2540" b="0"/>
+            <wp:docPr id="1780473178" name="Picture 1"/>
             <wp:cNvGraphicFramePr>
               <a:graphicFrameLocks xmlns:a="http://schemas.openxmlformats.org/drawingml/2006/main" noChangeAspect="1"/>
             </wp:cNvGraphicFramePr>
@@ -345,7 +559,7 @@
               <a:graphicData uri="http://schemas.openxmlformats.org/drawingml/2006/picture">
                 <pic:pic xmlns:pic="http://schemas.openxmlformats.org/drawingml/2006/picture">
                   <pic:nvPicPr>
-                    <pic:cNvPr id="1412887656" name=""/>
+                    <pic:cNvPr id="1780473178" name=""/>
                     <pic:cNvPicPr/>
                   </pic:nvPicPr>
                   <pic:blipFill>
@@ -357,7 +571,7 @@
                   <pic:spPr>
                     <a:xfrm>
                       <a:off x="0" y="0"/>
-                      <a:ext cx="5731510" cy="3614420"/>
+                      <a:ext cx="5731510" cy="3813810"/>
                     </a:xfrm>
                     <a:prstGeom prst="rect">
                       <a:avLst/>
@@ -384,16 +598,14 @@
         <w:rPr>
           <w:b/>
           <w:bCs/>
-          <w:noProof/>
-          <w:u w:val="single"/>
-          <w:lang w:val="en-US"/>
-        </w:rPr>
-        <w:lastRenderedPageBreak/>
+          <w:u w:val="single"/>
+          <w:lang w:val="en-US"/>
+        </w:rPr>
         <w:drawing>
-          <wp:inline distT="0" distB="0" distL="0" distR="0" wp14:anchorId="5136CE83" wp14:editId="602EFD12">
-            <wp:extent cx="5731510" cy="4511675"/>
-            <wp:effectExtent l="0" t="0" r="2540" b="3175"/>
-            <wp:docPr id="642336753" name="Picture 1"/>
+          <wp:inline distT="0" distB="0" distL="0" distR="0" wp14:anchorId="5FEFC43C" wp14:editId="7B976BC5">
+            <wp:extent cx="5731510" cy="4371340"/>
+            <wp:effectExtent l="0" t="0" r="2540" b="0"/>
+            <wp:docPr id="548946569" name="Picture 1"/>
             <wp:cNvGraphicFramePr>
               <a:graphicFrameLocks xmlns:a="http://schemas.openxmlformats.org/drawingml/2006/main" noChangeAspect="1"/>
             </wp:cNvGraphicFramePr>
@@ -401,7 +613,7 @@
               <a:graphicData uri="http://schemas.openxmlformats.org/drawingml/2006/picture">
                 <pic:pic xmlns:pic="http://schemas.openxmlformats.org/drawingml/2006/picture">
                   <pic:nvPicPr>
-                    <pic:cNvPr id="642336753" name=""/>
+                    <pic:cNvPr id="548946569" name=""/>
                     <pic:cNvPicPr/>
                   </pic:nvPicPr>
                   <pic:blipFill>
@@ -413,7 +625,7 @@
                   <pic:spPr>
                     <a:xfrm>
                       <a:off x="0" y="0"/>
-                      <a:ext cx="5731510" cy="4511675"/>
+                      <a:ext cx="5731510" cy="4371340"/>
                     </a:xfrm>
                     <a:prstGeom prst="rect">
                       <a:avLst/>
@@ -440,16 +652,15 @@
         <w:rPr>
           <w:b/>
           <w:bCs/>
-          <w:noProof/>
           <w:u w:val="single"/>
           <w:lang w:val="en-US"/>
         </w:rPr>
         <w:lastRenderedPageBreak/>
         <w:drawing>
-          <wp:inline distT="0" distB="0" distL="0" distR="0" wp14:anchorId="2841E396" wp14:editId="2E6C145F">
-            <wp:extent cx="5731510" cy="4391660"/>
+          <wp:inline distT="0" distB="0" distL="0" distR="0" wp14:anchorId="3F2CEA6B" wp14:editId="7E1CB013">
+            <wp:extent cx="5731510" cy="4353560"/>
             <wp:effectExtent l="0" t="0" r="2540" b="8890"/>
-            <wp:docPr id="892831171" name="Picture 1"/>
+            <wp:docPr id="1245170614" name="Picture 1"/>
             <wp:cNvGraphicFramePr>
               <a:graphicFrameLocks xmlns:a="http://schemas.openxmlformats.org/drawingml/2006/main" noChangeAspect="1"/>
             </wp:cNvGraphicFramePr>
@@ -457,7 +668,7 @@
               <a:graphicData uri="http://schemas.openxmlformats.org/drawingml/2006/picture">
                 <pic:pic xmlns:pic="http://schemas.openxmlformats.org/drawingml/2006/picture">
                   <pic:nvPicPr>
-                    <pic:cNvPr id="892831171" name=""/>
+                    <pic:cNvPr id="1245170614" name=""/>
                     <pic:cNvPicPr/>
                   </pic:nvPicPr>
                   <pic:blipFill>
@@ -469,7 +680,7 @@
                   <pic:spPr>
                     <a:xfrm>
                       <a:off x="0" y="0"/>
-                      <a:ext cx="5731510" cy="4391660"/>
+                      <a:ext cx="5731510" cy="4353560"/>
                     </a:xfrm>
                     <a:prstGeom prst="rect">
                       <a:avLst/>
@@ -485,15 +696,23 @@
         <w:rPr>
           <w:b/>
           <w:bCs/>
-          <w:noProof/>
+          <w:u w:val="single"/>
+          <w:lang w:val="en-US"/>
+        </w:rPr>
+        <w:t xml:space="preserve"> </w:t>
+      </w:r>
+      <w:r>
+        <w:rPr>
+          <w:b/>
+          <w:bCs/>
           <w:u w:val="single"/>
           <w:lang w:val="en-US"/>
         </w:rPr>
         <w:drawing>
-          <wp:inline distT="0" distB="0" distL="0" distR="0" wp14:anchorId="508E3CA6" wp14:editId="65C500F5">
-            <wp:extent cx="5731510" cy="4179570"/>
-            <wp:effectExtent l="0" t="0" r="2540" b="0"/>
-            <wp:docPr id="1078657803" name="Picture 1"/>
+          <wp:inline distT="0" distB="0" distL="0" distR="0" wp14:anchorId="1BE9126C" wp14:editId="027DA049">
+            <wp:extent cx="5731510" cy="4149725"/>
+            <wp:effectExtent l="0" t="0" r="2540" b="3175"/>
+            <wp:docPr id="1446737485" name="Picture 1"/>
             <wp:cNvGraphicFramePr>
               <a:graphicFrameLocks xmlns:a="http://schemas.openxmlformats.org/drawingml/2006/main" noChangeAspect="1"/>
             </wp:cNvGraphicFramePr>
@@ -501,7 +720,7 @@
               <a:graphicData uri="http://schemas.openxmlformats.org/drawingml/2006/picture">
                 <pic:pic xmlns:pic="http://schemas.openxmlformats.org/drawingml/2006/picture">
                   <pic:nvPicPr>
-                    <pic:cNvPr id="1078657803" name=""/>
+                    <pic:cNvPr id="1446737485" name=""/>
                     <pic:cNvPicPr/>
                   </pic:nvPicPr>
                   <pic:blipFill>
@@ -513,7 +732,7 @@
                   <pic:spPr>
                     <a:xfrm>
                       <a:off x="0" y="0"/>
-                      <a:ext cx="5731510" cy="4179570"/>
+                      <a:ext cx="5731510" cy="4149725"/>
                     </a:xfrm>
                     <a:prstGeom prst="rect">
                       <a:avLst/>
@@ -529,16 +748,24 @@
         <w:rPr>
           <w:b/>
           <w:bCs/>
-          <w:noProof/>
+          <w:u w:val="single"/>
+          <w:lang w:val="en-US"/>
+        </w:rPr>
+        <w:t xml:space="preserve"> </w:t>
+      </w:r>
+      <w:r>
+        <w:rPr>
+          <w:b/>
+          <w:bCs/>
           <w:u w:val="single"/>
           <w:lang w:val="en-US"/>
         </w:rPr>
         <w:lastRenderedPageBreak/>
         <w:drawing>
-          <wp:inline distT="0" distB="0" distL="0" distR="0" wp14:anchorId="1C3F71E3" wp14:editId="5FE23234">
-            <wp:extent cx="5731510" cy="3642360"/>
+          <wp:inline distT="0" distB="0" distL="0" distR="0" wp14:anchorId="75197229" wp14:editId="5A6E5AAA">
+            <wp:extent cx="5731510" cy="3337560"/>
             <wp:effectExtent l="0" t="0" r="2540" b="0"/>
-            <wp:docPr id="2112257189" name="Picture 1"/>
+            <wp:docPr id="1760584319" name="Picture 1"/>
             <wp:cNvGraphicFramePr>
               <a:graphicFrameLocks xmlns:a="http://schemas.openxmlformats.org/drawingml/2006/main" noChangeAspect="1"/>
             </wp:cNvGraphicFramePr>
@@ -546,7 +773,7 @@
               <a:graphicData uri="http://schemas.openxmlformats.org/drawingml/2006/picture">
                 <pic:pic xmlns:pic="http://schemas.openxmlformats.org/drawingml/2006/picture">
                   <pic:nvPicPr>
-                    <pic:cNvPr id="2112257189" name=""/>
+                    <pic:cNvPr id="1760584319" name=""/>
                     <pic:cNvPicPr/>
                   </pic:nvPicPr>
                   <pic:blipFill>
@@ -558,7 +785,7 @@
                   <pic:spPr>
                     <a:xfrm>
                       <a:off x="0" y="0"/>
-                      <a:ext cx="5731510" cy="3642360"/>
+                      <a:ext cx="5731510" cy="3337560"/>
                     </a:xfrm>
                     <a:prstGeom prst="rect">
                       <a:avLst/>
@@ -574,15 +801,34 @@
         <w:rPr>
           <w:b/>
           <w:bCs/>
-          <w:noProof/>
+          <w:u w:val="single"/>
+          <w:lang w:val="en-US"/>
+        </w:rPr>
+        <w:t xml:space="preserve"> </w:t>
+      </w:r>
+    </w:p>
+    <w:p>
+      <w:pPr>
+        <w:ind w:left="720"/>
+        <w:rPr>
+          <w:b/>
+          <w:bCs/>
+          <w:u w:val="single"/>
+          <w:lang w:val="en-US"/>
+        </w:rPr>
+      </w:pPr>
+      <w:r>
+        <w:rPr>
+          <w:b/>
+          <w:bCs/>
           <w:u w:val="single"/>
           <w:lang w:val="en-US"/>
         </w:rPr>
         <w:drawing>
-          <wp:inline distT="0" distB="0" distL="0" distR="0" wp14:anchorId="4FE3A7DF" wp14:editId="31F72B31">
-            <wp:extent cx="5731510" cy="4840605"/>
-            <wp:effectExtent l="0" t="0" r="2540" b="0"/>
-            <wp:docPr id="545904733" name="Picture 1"/>
+          <wp:inline distT="0" distB="0" distL="0" distR="0" wp14:anchorId="575C7F73" wp14:editId="4F64DBBC">
+            <wp:extent cx="5731510" cy="4773295"/>
+            <wp:effectExtent l="0" t="0" r="2540" b="8255"/>
+            <wp:docPr id="355884814" name="Picture 1"/>
             <wp:cNvGraphicFramePr>
               <a:graphicFrameLocks xmlns:a="http://schemas.openxmlformats.org/drawingml/2006/main" noChangeAspect="1"/>
             </wp:cNvGraphicFramePr>
@@ -590,7 +836,7 @@
               <a:graphicData uri="http://schemas.openxmlformats.org/drawingml/2006/picture">
                 <pic:pic xmlns:pic="http://schemas.openxmlformats.org/drawingml/2006/picture">
                   <pic:nvPicPr>
-                    <pic:cNvPr id="545904733" name=""/>
+                    <pic:cNvPr id="355884814" name=""/>
                     <pic:cNvPicPr/>
                   </pic:nvPicPr>
                   <pic:blipFill>
@@ -602,7 +848,7 @@
                   <pic:spPr>
                     <a:xfrm>
                       <a:off x="0" y="0"/>
-                      <a:ext cx="5731510" cy="4840605"/>
+                      <a:ext cx="5731510" cy="4773295"/>
                     </a:xfrm>
                     <a:prstGeom prst="rect">
                       <a:avLst/>
@@ -618,16 +864,46 @@
         <w:rPr>
           <w:b/>
           <w:bCs/>
-          <w:noProof/>
+          <w:u w:val="single"/>
+          <w:lang w:val="en-US"/>
+        </w:rPr>
+        <w:t xml:space="preserve"> </w:t>
+      </w:r>
+    </w:p>
+    <w:p>
+      <w:pPr>
+        <w:ind w:left="720"/>
+        <w:rPr>
+          <w:b/>
+          <w:bCs/>
+          <w:u w:val="single"/>
+          <w:lang w:val="en-US"/>
+        </w:rPr>
+      </w:pPr>
+    </w:p>
+    <w:p>
+      <w:pPr>
+        <w:ind w:left="720"/>
+        <w:rPr>
+          <w:b/>
+          <w:bCs/>
+          <w:u w:val="single"/>
+          <w:lang w:val="en-US"/>
+        </w:rPr>
+      </w:pPr>
+      <w:r>
+        <w:rPr>
+          <w:b/>
+          <w:bCs/>
           <w:u w:val="single"/>
           <w:lang w:val="en-US"/>
         </w:rPr>
         <w:lastRenderedPageBreak/>
         <w:drawing>
-          <wp:inline distT="0" distB="0" distL="0" distR="0" wp14:anchorId="5D344FF2" wp14:editId="6AA880B2">
-            <wp:extent cx="5731510" cy="2735580"/>
+          <wp:inline distT="0" distB="0" distL="0" distR="0" wp14:anchorId="4DB77AAA" wp14:editId="05C31127">
+            <wp:extent cx="5731510" cy="2945130"/>
             <wp:effectExtent l="0" t="0" r="2540" b="7620"/>
-            <wp:docPr id="1669812134" name="Picture 1"/>
+            <wp:docPr id="1434728807" name="Picture 1"/>
             <wp:cNvGraphicFramePr>
               <a:graphicFrameLocks xmlns:a="http://schemas.openxmlformats.org/drawingml/2006/main" noChangeAspect="1"/>
             </wp:cNvGraphicFramePr>
@@ -635,7 +911,7 @@
               <a:graphicData uri="http://schemas.openxmlformats.org/drawingml/2006/picture">
                 <pic:pic xmlns:pic="http://schemas.openxmlformats.org/drawingml/2006/picture">
                   <pic:nvPicPr>
-                    <pic:cNvPr id="1669812134" name=""/>
+                    <pic:cNvPr id="1434728807" name=""/>
                     <pic:cNvPicPr/>
                   </pic:nvPicPr>
                   <pic:blipFill>
@@ -647,7 +923,7 @@
                   <pic:spPr>
                     <a:xfrm>
                       <a:off x="0" y="0"/>
-                      <a:ext cx="5731510" cy="2735580"/>
+                      <a:ext cx="5731510" cy="2945130"/>
                     </a:xfrm>
                     <a:prstGeom prst="rect">
                       <a:avLst/>
@@ -659,19 +935,29 @@
           </wp:inline>
         </w:drawing>
       </w:r>
-      <w:r>
-        <w:rPr>
-          <w:b/>
-          <w:bCs/>
-          <w:noProof/>
+    </w:p>
+    <w:p>
+      <w:pPr>
+        <w:ind w:left="720"/>
+        <w:rPr>
+          <w:b/>
+          <w:bCs/>
+          <w:u w:val="single"/>
+          <w:lang w:val="en-US"/>
+        </w:rPr>
+      </w:pPr>
+      <w:r>
+        <w:rPr>
+          <w:b/>
+          <w:bCs/>
           <w:u w:val="single"/>
           <w:lang w:val="en-US"/>
         </w:rPr>
         <w:drawing>
-          <wp:inline distT="0" distB="0" distL="0" distR="0" wp14:anchorId="3B04EEC7" wp14:editId="09A53636">
-            <wp:extent cx="5731510" cy="4443730"/>
+          <wp:inline distT="0" distB="0" distL="0" distR="0" wp14:anchorId="3AA2633B" wp14:editId="1FE91A8E">
+            <wp:extent cx="5731510" cy="4196080"/>
             <wp:effectExtent l="0" t="0" r="2540" b="0"/>
-            <wp:docPr id="1012561614" name="Picture 1"/>
+            <wp:docPr id="518034910" name="Picture 1"/>
             <wp:cNvGraphicFramePr>
               <a:graphicFrameLocks xmlns:a="http://schemas.openxmlformats.org/drawingml/2006/main" noChangeAspect="1"/>
             </wp:cNvGraphicFramePr>
@@ -679,7 +965,7 @@
               <a:graphicData uri="http://schemas.openxmlformats.org/drawingml/2006/picture">
                 <pic:pic xmlns:pic="http://schemas.openxmlformats.org/drawingml/2006/picture">
                   <pic:nvPicPr>
-                    <pic:cNvPr id="1012561614" name=""/>
+                    <pic:cNvPr id="518034910" name=""/>
                     <pic:cNvPicPr/>
                   </pic:nvPicPr>
                   <pic:blipFill>
@@ -691,7 +977,7 @@
                   <pic:spPr>
                     <a:xfrm>
                       <a:off x="0" y="0"/>
-                      <a:ext cx="5731510" cy="4443730"/>
+                      <a:ext cx="5731510" cy="4196080"/>
                     </a:xfrm>
                     <a:prstGeom prst="rect">
                       <a:avLst/>
@@ -703,20 +989,63 @@
           </wp:inline>
         </w:drawing>
       </w:r>
-      <w:r>
-        <w:rPr>
-          <w:b/>
-          <w:bCs/>
-          <w:noProof/>
+    </w:p>
+    <w:p>
+      <w:pPr>
+        <w:ind w:left="720"/>
+        <w:rPr>
+          <w:b/>
+          <w:bCs/>
+          <w:u w:val="single"/>
+          <w:lang w:val="en-US"/>
+        </w:rPr>
+      </w:pPr>
+    </w:p>
+    <w:p>
+      <w:pPr>
+        <w:ind w:left="720"/>
+        <w:rPr>
+          <w:b/>
+          <w:bCs/>
+          <w:u w:val="single"/>
+          <w:lang w:val="en-US"/>
+        </w:rPr>
+      </w:pPr>
+    </w:p>
+    <w:p>
+      <w:pPr>
+        <w:ind w:left="720"/>
+        <w:rPr>
+          <w:b/>
+          <w:bCs/>
+          <w:u w:val="single"/>
+          <w:lang w:val="en-US"/>
+        </w:rPr>
+      </w:pPr>
+    </w:p>
+    <w:p>
+      <w:pPr>
+        <w:ind w:left="720"/>
+        <w:rPr>
+          <w:b/>
+          <w:bCs/>
+          <w:u w:val="single"/>
+          <w:lang w:val="en-US"/>
+        </w:rPr>
+      </w:pPr>
+      <w:r>
+        <w:rPr>
+          <w:b/>
+          <w:bCs/>
           <w:u w:val="single"/>
           <w:lang w:val="en-US"/>
         </w:rPr>
         <w:lastRenderedPageBreak/>
         <w:drawing>
-          <wp:inline distT="0" distB="0" distL="0" distR="0" wp14:anchorId="49F5616B" wp14:editId="7A43F046">
-            <wp:extent cx="5731510" cy="3825240"/>
-            <wp:effectExtent l="0" t="0" r="2540" b="3810"/>
-            <wp:docPr id="2111020870" name="Picture 1"/>
+          <wp:inline distT="0" distB="0" distL="0" distR="0" wp14:anchorId="30D084A3" wp14:editId="433367ED">
+            <wp:extent cx="5731510" cy="3924300"/>
+            <wp:effectExtent l="0" t="0" r="2540" b="0"/>
+            <wp:docPr id="1067261527" name="Picture 1"/>
             <wp:cNvGraphicFramePr>
               <a:graphicFrameLocks xmlns:a="http://schemas.openxmlformats.org/drawingml/2006/main" noChangeAspect="1"/>
             </wp:cNvGraphicFramePr>
@@ -724,7 +1053,7 @@
               <a:graphicData uri="http://schemas.openxmlformats.org/drawingml/2006/picture">
                 <pic:pic xmlns:pic="http://schemas.openxmlformats.org/drawingml/2006/picture">
                   <pic:nvPicPr>
-                    <pic:cNvPr id="2111020870" name=""/>
+                    <pic:cNvPr id="1067261527" name=""/>
                     <pic:cNvPicPr/>
                   </pic:nvPicPr>
                   <pic:blipFill>
@@ -736,7 +1065,7 @@
                   <pic:spPr>
                     <a:xfrm>
                       <a:off x="0" y="0"/>
-                      <a:ext cx="5731510" cy="3825240"/>
+                      <a:ext cx="5731510" cy="3924300"/>
                     </a:xfrm>
                     <a:prstGeom prst="rect">
                       <a:avLst/>
@@ -748,19 +1077,29 @@
           </wp:inline>
         </w:drawing>
       </w:r>
-      <w:r>
-        <w:rPr>
-          <w:b/>
-          <w:bCs/>
-          <w:noProof/>
+    </w:p>
+    <w:p>
+      <w:pPr>
+        <w:ind w:left="720"/>
+        <w:rPr>
+          <w:b/>
+          <w:bCs/>
+          <w:u w:val="single"/>
+          <w:lang w:val="en-US"/>
+        </w:rPr>
+      </w:pPr>
+      <w:r>
+        <w:rPr>
+          <w:b/>
+          <w:bCs/>
           <w:u w:val="single"/>
           <w:lang w:val="en-US"/>
         </w:rPr>
         <w:drawing>
-          <wp:inline distT="0" distB="0" distL="0" distR="0" wp14:anchorId="523858C5" wp14:editId="64590274">
-            <wp:extent cx="5731510" cy="4480560"/>
+          <wp:inline distT="0" distB="0" distL="0" distR="0" wp14:anchorId="0B20DDB6" wp14:editId="4844DF3E">
+            <wp:extent cx="5731510" cy="3733800"/>
             <wp:effectExtent l="0" t="0" r="2540" b="0"/>
-            <wp:docPr id="380141073" name="Picture 1"/>
+            <wp:docPr id="1567275809" name="Picture 1"/>
             <wp:cNvGraphicFramePr>
               <a:graphicFrameLocks xmlns:a="http://schemas.openxmlformats.org/drawingml/2006/main" noChangeAspect="1"/>
             </wp:cNvGraphicFramePr>
@@ -768,7 +1107,7 @@
               <a:graphicData uri="http://schemas.openxmlformats.org/drawingml/2006/picture">
                 <pic:pic xmlns:pic="http://schemas.openxmlformats.org/drawingml/2006/picture">
                   <pic:nvPicPr>
-                    <pic:cNvPr id="380141073" name=""/>
+                    <pic:cNvPr id="1567275809" name=""/>
                     <pic:cNvPicPr/>
                   </pic:nvPicPr>
                   <pic:blipFill>
@@ -780,7 +1119,7 @@
                   <pic:spPr>
                     <a:xfrm>
                       <a:off x="0" y="0"/>
-                      <a:ext cx="5731510" cy="4480560"/>
+                      <a:ext cx="5731510" cy="3733800"/>
                     </a:xfrm>
                     <a:prstGeom prst="rect">
                       <a:avLst/>

</xml_diff>